<commit_message>
Hung update all files
</commit_message>
<xml_diff>
--- a/Word/Phân tích yêu cầu.docx
+++ b/Word/Phân tích yêu cầu.docx
@@ -973,7 +973,7 @@
           <w:sz w:val="28"/>
           <w:szCs w:val="28"/>
         </w:rPr>
-        <w:t>-7100</w:t>
+        <w:t>.</w:t>
       </w:r>
     </w:p>
     <w:p>
@@ -1011,7 +1011,7 @@
           <w:sz w:val="28"/>
           <w:szCs w:val="28"/>
         </w:rPr>
-        <w:t>Số nhân xử lý:2</w:t>
+        <w:t>RAM: 16GB</w:t>
       </w:r>
     </w:p>
     <w:p>
@@ -1026,44 +1026,6 @@
       </w:pPr>
       <w:r>
         <w:rPr>
-          <w:color w:val="000000"/>
-          <w:sz w:val="28"/>
-          <w:szCs w:val="28"/>
-        </w:rPr>
-        <w:t>Số luồng xử lý: 4</w:t>
-      </w:r>
-    </w:p>
-    <w:p>
-      <w:pPr>
-        <w:pStyle w:val="NormalWeb"/>
-        <w:numPr>
-          <w:ilvl w:val="0"/>
-          <w:numId w:val="3"/>
-        </w:numPr>
-        <w:spacing w:before="0" w:beforeAutospacing="0" w:after="0" w:afterAutospacing="0" w:line="360" w:lineRule="auto"/>
-        <w:jc w:val="both"/>
-      </w:pPr>
-      <w:r>
-        <w:rPr>
-          <w:color w:val="000000"/>
-          <w:sz w:val="28"/>
-          <w:szCs w:val="28"/>
-        </w:rPr>
-        <w:t>Cache: 3MB</w:t>
-      </w:r>
-    </w:p>
-    <w:p>
-      <w:pPr>
-        <w:pStyle w:val="NormalWeb"/>
-        <w:numPr>
-          <w:ilvl w:val="0"/>
-          <w:numId w:val="3"/>
-        </w:numPr>
-        <w:spacing w:before="0" w:beforeAutospacing="0" w:after="0" w:afterAutospacing="0" w:line="360" w:lineRule="auto"/>
-        <w:jc w:val="both"/>
-      </w:pPr>
-      <w:r>
-        <w:rPr>
           <w:sz w:val="26"/>
           <w:szCs w:val="26"/>
         </w:rPr>
@@ -1226,7 +1188,6 @@
           <w:sz w:val="26"/>
           <w:szCs w:val="26"/>
         </w:rPr>
-        <w:lastRenderedPageBreak/>
         <w:t xml:space="preserve">Quyền quản lí: </w:t>
       </w:r>
       <w:r>
@@ -1283,6 +1244,7 @@
           <w:sz w:val="26"/>
           <w:szCs w:val="26"/>
         </w:rPr>
+        <w:lastRenderedPageBreak/>
         <w:t>Quản lí tài khoản</w:t>
       </w:r>
     </w:p>
@@ -1429,6 +1391,14 @@
         </w:rPr>
         <w:t>Thống kê báo cáo</w:t>
       </w:r>
+      <w:r>
+        <w:rPr>
+          <w:rFonts w:ascii="Times New Roman" w:hAnsi="Times New Roman" w:cs="Times New Roman"/>
+          <w:sz w:val="26"/>
+          <w:szCs w:val="26"/>
+        </w:rPr>
+        <w:t xml:space="preserve"> theo ngày và theo tháng</w:t>
+      </w:r>
     </w:p>
     <w:p>
       <w:pPr>
@@ -1572,6 +1542,14 @@
           <w:szCs w:val="26"/>
         </w:rPr>
         <w:t>Thống kê báo cáo</w:t>
+      </w:r>
+      <w:r>
+        <w:rPr>
+          <w:rFonts w:ascii="Times New Roman" w:hAnsi="Times New Roman" w:cs="Times New Roman"/>
+          <w:sz w:val="26"/>
+          <w:szCs w:val="26"/>
+        </w:rPr>
+        <w:t xml:space="preserve"> theo ngày</w:t>
       </w:r>
     </w:p>
     <w:p>

</xml_diff>